<commit_message>
Section breaks now always get their own paragraph
</commit_message>
<xml_diff>
--- a/Tests/Test Data/docx/twosections.docx
+++ b/Tests/Test Data/docx/twosections.docx
@@ -8,15 +8,17 @@
       </w:r>
     </w:p>
     <w:p>
+      <w:r>
+        <w:t xml:space="preserve">This is section one.</w:t>
+      </w:r>
+    </w:p>
+    <w:p>
       <w:pPr>
         <w:sectPr>
           <w:pgSz w:w="11900" w:h="16840" w:orient="portrait"/>
           <w:pgMar w:header="720" w:footer="720" w:top="1800" w:left="1440" w:right="1440" w:bottom="1800"/>
         </w:sectPr>
       </w:pPr>
-      <w:r>
-        <w:t xml:space="preserve">This is section one.</w:t>
-      </w:r>
     </w:p>
     <w:p>
       <w:r>

</xml_diff>